<commit_message>
analyze subjective video rating
</commit_message>
<xml_diff>
--- a/scripts/glmm/glmm_Paradigmrating_Anova.docx
+++ b/scripts/glmm/glmm_Paradigmrating_Anova.docx
@@ -92,47 +92,47 @@
               <w:pStyle w:stlname="Normal" w:val="Normal"/>
             </w:pPr>
             <w:r>
-              <w:t>4.11</w:t>
-            </w:r>
-          </w:p>
-        </w:tc>
-        <w:tc>
-          <w:p>
-            <w:pPr>
-              <w:pStyle w:stlname="Normal" w:val="Normal"/>
-            </w:pPr>
-            <w:r>
-              <w:t>4.11</w:t>
-            </w:r>
-          </w:p>
-        </w:tc>
-        <w:tc>
-          <w:p>
-            <w:pPr>
-              <w:pStyle w:stlname="Normal" w:val="Normal"/>
-            </w:pPr>
-            <w:r>
-              <w:t>3.61</w:t>
-            </w:r>
-          </w:p>
-        </w:tc>
-        <w:tc>
-          <w:p>
-            <w:pPr>
-              <w:pStyle w:stlname="Normal" w:val="Normal"/>
-            </w:pPr>
-            <w:r>
-              <w:t>0.059</w:t>
-            </w:r>
-          </w:p>
-        </w:tc>
-        <w:tc>
-          <w:p>
-            <w:pPr>
-              <w:pStyle w:stlname="Normal" w:val="Normal"/>
-            </w:pPr>
-            <w:r>
-              <w:t/>
+              <w:t>  7.22</w:t>
+            </w:r>
+          </w:p>
+        </w:tc>
+        <w:tc>
+          <w:p>
+            <w:pPr>
+              <w:pStyle w:stlname="Normal" w:val="Normal"/>
+            </w:pPr>
+            <w:r>
+              <w:t> 7.22</w:t>
+            </w:r>
+          </w:p>
+        </w:tc>
+        <w:tc>
+          <w:p>
+            <w:pPr>
+              <w:pStyle w:stlname="Normal" w:val="Normal"/>
+            </w:pPr>
+            <w:r>
+              <w:t>12.18</w:t>
+            </w:r>
+          </w:p>
+        </w:tc>
+        <w:tc>
+          <w:p>
+            <w:pPr>
+              <w:pStyle w:stlname="Normal" w:val="Normal"/>
+            </w:pPr>
+            <w:r>
+              <w:t>0.001</w:t>
+            </w:r>
+          </w:p>
+        </w:tc>
+        <w:tc>
+          <w:p>
+            <w:pPr>
+              <w:pStyle w:stlname="Normal" w:val="Normal"/>
+            </w:pPr>
+            <w:r>
+              <w:t>***</w:t>
             </w:r>
           </w:p>
         </w:tc>
@@ -152,7 +152,7 @@
               <w:pStyle w:stlname="Normal" w:val="Normal"/>
             </w:pPr>
             <w:r>
-              <w:t>153</w:t>
+              <w:t>462</w:t>
             </w:r>
           </w:p>
         </w:tc>
@@ -164,27 +164,27 @@
               <w:pStyle w:stlname="Normal" w:val="Normal"/>
             </w:pPr>
             <w:r>
-              <w:t>15.49</w:t>
-            </w:r>
-          </w:p>
-        </w:tc>
-        <w:tc>
-          <w:p>
-            <w:pPr>
-              <w:pStyle w:stlname="Normal" w:val="Normal"/>
-            </w:pPr>
-            <w:r>
-              <w:t>15.49</w:t>
-            </w:r>
-          </w:p>
-        </w:tc>
-        <w:tc>
-          <w:p>
-            <w:pPr>
-              <w:pStyle w:stlname="Normal" w:val="Normal"/>
-            </w:pPr>
-            <w:r>
-              <w:t>13.59</w:t>
+              <w:t>1018.70</w:t>
+            </w:r>
+          </w:p>
+        </w:tc>
+        <w:tc>
+          <w:p>
+            <w:pPr>
+              <w:pStyle w:stlname="Normal" w:val="Normal"/>
+            </w:pPr>
+            <w:r>
+              <w:t>339.57</w:t>
+            </w:r>
+          </w:p>
+        </w:tc>
+        <w:tc>
+          <w:p>
+            <w:pPr>
+              <w:pStyle w:stlname="Normal" w:val="Normal"/>
+            </w:pPr>
+            <w:r>
+              <w:t>572.69</w:t>
             </w:r>
           </w:p>
         </w:tc>
@@ -214,17 +214,17 @@
               <w:pStyle w:stlname="Normal" w:val="Normal"/>
             </w:pPr>
             <w:r>
-              <w:t>1</w:t>
-            </w:r>
-          </w:p>
-        </w:tc>
-        <w:tc>
-          <w:p>
-            <w:pPr>
-              <w:pStyle w:stlname="Normal" w:val="Normal"/>
-            </w:pPr>
-            <w:r>
-              <w:t>153</w:t>
+              <w:t>3</w:t>
+            </w:r>
+          </w:p>
+        </w:tc>
+        <w:tc>
+          <w:p>
+            <w:pPr>
+              <w:pStyle w:stlname="Normal" w:val="Normal"/>
+            </w:pPr>
+            <w:r>
+              <w:t>462</w:t>
             </w:r>
           </w:p>
         </w:tc>
@@ -236,37 +236,37 @@
               <w:pStyle w:stlname="Normal" w:val="Normal"/>
             </w:pPr>
             <w:r>
-              <w:t>0.50</w:t>
-            </w:r>
-          </w:p>
-        </w:tc>
-        <w:tc>
-          <w:p>
-            <w:pPr>
-              <w:pStyle w:stlname="Normal" w:val="Normal"/>
-            </w:pPr>
-            <w:r>
-              <w:t>0.50</w:t>
-            </w:r>
-          </w:p>
-        </w:tc>
-        <w:tc>
-          <w:p>
-            <w:pPr>
-              <w:pStyle w:stlname="Normal" w:val="Normal"/>
-            </w:pPr>
-            <w:r>
-              <w:t>0.44</w:t>
-            </w:r>
-          </w:p>
-        </w:tc>
-        <w:tc>
-          <w:p>
-            <w:pPr>
-              <w:pStyle w:stlname="Normal" w:val="Normal"/>
-            </w:pPr>
-            <w:r>
-              <w:t>0.507</w:t>
+              <w:t>  0.35</w:t>
+            </w:r>
+          </w:p>
+        </w:tc>
+        <w:tc>
+          <w:p>
+            <w:pPr>
+              <w:pStyle w:stlname="Normal" w:val="Normal"/>
+            </w:pPr>
+            <w:r>
+              <w:t> 0.35</w:t>
+            </w:r>
+          </w:p>
+        </w:tc>
+        <w:tc>
+          <w:p>
+            <w:pPr>
+              <w:pStyle w:stlname="Normal" w:val="Normal"/>
+            </w:pPr>
+            <w:r>
+              <w:t> 0.59</w:t>
+            </w:r>
+          </w:p>
+        </w:tc>
+        <w:tc>
+          <w:p>
+            <w:pPr>
+              <w:pStyle w:stlname="Normal" w:val="Normal"/>
+            </w:pPr>
+            <w:r>
+              <w:t>0.443</w:t>
             </w:r>
           </w:p>
         </w:tc>
@@ -296,7 +296,7 @@
               <w:pStyle w:stlname="Normal" w:val="Normal"/>
             </w:pPr>
             <w:r>
-              <w:t>153</w:t>
+              <w:t>462</w:t>
             </w:r>
           </w:p>
         </w:tc>
@@ -308,37 +308,37 @@
               <w:pStyle w:stlname="Normal" w:val="Normal"/>
             </w:pPr>
             <w:r>
-              <w:t>2.11</w:t>
-            </w:r>
-          </w:p>
-        </w:tc>
-        <w:tc>
-          <w:p>
-            <w:pPr>
-              <w:pStyle w:stlname="Normal" w:val="Normal"/>
-            </w:pPr>
-            <w:r>
-              <w:t>2.11</w:t>
-            </w:r>
-          </w:p>
-        </w:tc>
-        <w:tc>
-          <w:p>
-            <w:pPr>
-              <w:pStyle w:stlname="Normal" w:val="Normal"/>
-            </w:pPr>
-            <w:r>
-              <w:t>1.85</w:t>
-            </w:r>
-          </w:p>
-        </w:tc>
-        <w:tc>
-          <w:p>
-            <w:pPr>
-              <w:pStyle w:stlname="Normal" w:val="Normal"/>
-            </w:pPr>
-            <w:r>
-              <w:t>0.175</w:t>
+              <w:t>  0.60</w:t>
+            </w:r>
+          </w:p>
+        </w:tc>
+        <w:tc>
+          <w:p>
+            <w:pPr>
+              <w:pStyle w:stlname="Normal" w:val="Normal"/>
+            </w:pPr>
+            <w:r>
+              <w:t> 0.60</w:t>
+            </w:r>
+          </w:p>
+        </w:tc>
+        <w:tc>
+          <w:p>
+            <w:pPr>
+              <w:pStyle w:stlname="Normal" w:val="Normal"/>
+            </w:pPr>
+            <w:r>
+              <w:t> 1.01</w:t>
+            </w:r>
+          </w:p>
+        </w:tc>
+        <w:tc>
+          <w:p>
+            <w:pPr>
+              <w:pStyle w:stlname="Normal" w:val="Normal"/>
+            </w:pPr>
+            <w:r>
+              <w:t>0.315</w:t>
             </w:r>
           </w:p>
         </w:tc>
@@ -368,7 +368,7 @@
               <w:pStyle w:stlname="Normal" w:val="Normal"/>
             </w:pPr>
             <w:r>
-              <w:t>153</w:t>
+              <w:t>462</w:t>
             </w:r>
           </w:p>
         </w:tc>
@@ -380,67 +380,67 @@
               <w:pStyle w:stlname="Normal" w:val="Normal"/>
             </w:pPr>
             <w:r>
-              <w:t>0.96</w:t>
-            </w:r>
-          </w:p>
-        </w:tc>
-        <w:tc>
-          <w:p>
-            <w:pPr>
-              <w:pStyle w:stlname="Normal" w:val="Normal"/>
-            </w:pPr>
-            <w:r>
-              <w:t>0.96</w:t>
-            </w:r>
-          </w:p>
-        </w:tc>
-        <w:tc>
-          <w:p>
-            <w:pPr>
-              <w:pStyle w:stlname="Normal" w:val="Normal"/>
-            </w:pPr>
-            <w:r>
-              <w:t>0.85</w:t>
-            </w:r>
-          </w:p>
-        </w:tc>
-        <w:tc>
-          <w:p>
-            <w:pPr>
-              <w:pStyle w:stlname="Normal" w:val="Normal"/>
-            </w:pPr>
-            <w:r>
-              <w:t>0.359</w:t>
-            </w:r>
-          </w:p>
-        </w:tc>
-        <w:tc>
-          <w:p>
-            <w:pPr>
-              <w:pStyle w:stlname="Normal" w:val="Normal"/>
-            </w:pPr>
-            <w:r>
-              <w:t/>
-            </w:r>
-          </w:p>
-        </w:tc>
-        <w:tc>
-          <w:p>
-            <w:pPr>
-              <w:pStyle w:stlname="Normal" w:val="Normal"/>
-            </w:pPr>
-            <w:r>
-              <w:t>1</w:t>
-            </w:r>
-          </w:p>
-        </w:tc>
-        <w:tc>
-          <w:p>
-            <w:pPr>
-              <w:pStyle w:stlname="Normal" w:val="Normal"/>
-            </w:pPr>
-            <w:r>
-              <w:t>153</w:t>
+              <w:t> 19.23</w:t>
+            </w:r>
+          </w:p>
+        </w:tc>
+        <w:tc>
+          <w:p>
+            <w:pPr>
+              <w:pStyle w:stlname="Normal" w:val="Normal"/>
+            </w:pPr>
+            <w:r>
+              <w:t> 6.41</w:t>
+            </w:r>
+          </w:p>
+        </w:tc>
+        <w:tc>
+          <w:p>
+            <w:pPr>
+              <w:pStyle w:stlname="Normal" w:val="Normal"/>
+            </w:pPr>
+            <w:r>
+              <w:t>10.81</w:t>
+            </w:r>
+          </w:p>
+        </w:tc>
+        <w:tc>
+          <w:p>
+            <w:pPr>
+              <w:pStyle w:stlname="Normal" w:val="Normal"/>
+            </w:pPr>
+            <w:r>
+              <w:t>0.000</w:t>
+            </w:r>
+          </w:p>
+        </w:tc>
+        <w:tc>
+          <w:p>
+            <w:pPr>
+              <w:pStyle w:stlname="Normal" w:val="Normal"/>
+            </w:pPr>
+            <w:r>
+              <w:t>***</w:t>
+            </w:r>
+          </w:p>
+        </w:tc>
+        <w:tc>
+          <w:p>
+            <w:pPr>
+              <w:pStyle w:stlname="Normal" w:val="Normal"/>
+            </w:pPr>
+            <w:r>
+              <w:t>3</w:t>
+            </w:r>
+          </w:p>
+        </w:tc>
+        <w:tc>
+          <w:p>
+            <w:pPr>
+              <w:pStyle w:stlname="Normal" w:val="Normal"/>
+            </w:pPr>
+            <w:r>
+              <w:t>462</w:t>
             </w:r>
           </w:p>
         </w:tc>

</xml_diff>